<commit_message>
sequence diagrams has been complited except payment by card
</commit_message>
<xml_diff>
--- a/Analysis study/use case details/Use case details.docx
+++ b/Analysis study/use case details/Use case details.docx
@@ -633,7 +633,7 @@
               <w:pStyle w:val="NormalWeb"/>
               <w:ind w:right="-864"/>
               <w:rPr>
-                <w:rFonts w:asciiTheme="minorHAnsi" w:eastAsiaTheme="minorHAnsi" w:hAnsiTheme="minorHAnsi" w:cstheme="minorBidi" w:hint="cs"/>
+                <w:rFonts w:asciiTheme="minorHAnsi" w:eastAsiaTheme="minorHAnsi" w:hAnsiTheme="minorHAnsi" w:cstheme="minorBidi"/>
                 <w:sz w:val="28"/>
                 <w:szCs w:val="28"/>
                 <w:rtl/>
@@ -12016,12 +12016,12 @@
     <w:tbl>
       <w:tblPr>
         <w:tblStyle w:val="TableGrid"/>
-        <w:tblW w:w="10435" w:type="dxa"/>
+        <w:tblW w:w="10525" w:type="dxa"/>
         <w:tblLook w:val="04A0" w:firstRow="1" w:lastRow="0" w:firstColumn="1" w:lastColumn="0" w:noHBand="0" w:noVBand="1"/>
       </w:tblPr>
       <w:tblGrid>
         <w:gridCol w:w="3034"/>
-        <w:gridCol w:w="7401"/>
+        <w:gridCol w:w="7491"/>
       </w:tblGrid>
       <w:tr>
         <w:tc>
@@ -12050,7 +12050,7 @@
         </w:tc>
         <w:tc>
           <w:tcPr>
-            <w:tcW w:w="7401" w:type="dxa"/>
+            <w:tcW w:w="7491" w:type="dxa"/>
           </w:tcPr>
           <w:p>
             <w:pPr>
@@ -12101,7 +12101,7 @@
         </w:tc>
         <w:tc>
           <w:tcPr>
-            <w:tcW w:w="7401" w:type="dxa"/>
+            <w:tcW w:w="7491" w:type="dxa"/>
           </w:tcPr>
           <w:p>
             <w:pPr>
@@ -12152,7 +12152,7 @@
         </w:tc>
         <w:tc>
           <w:tcPr>
-            <w:tcW w:w="7401" w:type="dxa"/>
+            <w:tcW w:w="7491" w:type="dxa"/>
           </w:tcPr>
           <w:p>
             <w:pPr>
@@ -12203,7 +12203,7 @@
         </w:tc>
         <w:tc>
           <w:tcPr>
-            <w:tcW w:w="7401" w:type="dxa"/>
+            <w:tcW w:w="7491" w:type="dxa"/>
           </w:tcPr>
           <w:p>
             <w:pPr>
@@ -12258,7 +12258,7 @@
         </w:tc>
         <w:tc>
           <w:tcPr>
-            <w:tcW w:w="7401" w:type="dxa"/>
+            <w:tcW w:w="7491" w:type="dxa"/>
           </w:tcPr>
           <w:p>
             <w:pPr>
@@ -12521,6 +12521,29 @@
                 <w:szCs w:val="28"/>
               </w:rPr>
               <w:t xml:space="preserve">the system validates trip info </w:t>
+            </w:r>
+          </w:p>
+          <w:p>
+            <w:pPr>
+              <w:pStyle w:val="NormalWeb"/>
+              <w:numPr>
+                <w:ilvl w:val="0"/>
+                <w:numId w:val="14"/>
+              </w:numPr>
+              <w:ind w:right="-864"/>
+              <w:rPr>
+                <w:rFonts w:asciiTheme="minorHAnsi" w:eastAsiaTheme="minorHAnsi" w:hAnsiTheme="minorHAnsi" w:cstheme="minorBidi"/>
+                <w:sz w:val="28"/>
+                <w:szCs w:val="28"/>
+              </w:rPr>
+            </w:pPr>
+            <w:r>
+              <w:rPr>
+                <w:rFonts w:asciiTheme="minorHAnsi" w:eastAsiaTheme="minorHAnsi" w:hAnsiTheme="minorHAnsi" w:cstheme="minorBidi"/>
+                <w:sz w:val="28"/>
+                <w:szCs w:val="28"/>
+              </w:rPr>
+              <w:t>system checks if company blocked or not</w:t>
             </w:r>
           </w:p>
           <w:p>
@@ -12734,15 +12757,50 @@
         </w:tc>
         <w:tc>
           <w:tcPr>
-            <w:tcW w:w="7401" w:type="dxa"/>
+            <w:tcW w:w="7491" w:type="dxa"/>
           </w:tcPr>
           <w:p>
             <w:pPr>
               <w:pStyle w:val="NormalWeb"/>
               <w:ind w:right="-864"/>
-            </w:pPr>
-            <w:r>
-              <w:t xml:space="preserve">In step 4: if information invalid error </w:t>
+              <w:rPr>
+                <w:b/>
+                <w:bCs/>
+              </w:rPr>
+            </w:pPr>
+            <w:r>
+              <w:rPr>
+                <w:b/>
+                <w:bCs/>
+              </w:rPr>
+              <w:t xml:space="preserve">In step </w:t>
+            </w:r>
+            <w:r>
+              <w:rPr>
+                <w:b/>
+                <w:bCs/>
+              </w:rPr>
+              <w:t xml:space="preserve">no </w:t>
+            </w:r>
+            <w:r>
+              <w:rPr>
+                <w:b/>
+                <w:bCs/>
+              </w:rPr>
+              <w:t>4: if information invalid</w:t>
+            </w:r>
+          </w:p>
+          <w:p>
+            <w:pPr>
+              <w:pStyle w:val="NormalWeb"/>
+              <w:numPr>
+                <w:ilvl w:val="0"/>
+                <w:numId w:val="48"/>
+              </w:numPr>
+              <w:ind w:right="-864"/>
+            </w:pPr>
+            <w:r>
+              <w:t xml:space="preserve">error </w:t>
             </w:r>
             <w:r>
               <w:t>message</w:t>
@@ -12751,20 +12809,95 @@
               <w:t xml:space="preserve"> </w:t>
             </w:r>
             <w:r>
-              <w:t>will appear and stay</w:t>
+              <w:t xml:space="preserve">will appear </w:t>
+            </w:r>
+            <w:bookmarkStart w:id="0" w:name="_GoBack"/>
+            <w:bookmarkEnd w:id="0"/>
+          </w:p>
+          <w:p>
+            <w:pPr>
+              <w:pStyle w:val="NormalWeb"/>
+              <w:numPr>
+                <w:ilvl w:val="0"/>
+                <w:numId w:val="48"/>
+              </w:numPr>
+              <w:ind w:right="-864"/>
+            </w:pPr>
+            <w:r>
+              <w:t>stay</w:t>
             </w:r>
             <w:r>
               <w:t xml:space="preserve"> in same </w:t>
             </w:r>
             <w:r>
-              <w:t>page</w:t>
-            </w:r>
-            <w:r>
-              <w:rPr>
-                <w:b/>
-                <w:bCs/>
-              </w:rPr>
-              <w:t xml:space="preserve">  </w:t>
+              <w:t>P</w:t>
+            </w:r>
+            <w:r>
+              <w:t>age</w:t>
+            </w:r>
+          </w:p>
+          <w:p>
+            <w:pPr>
+              <w:pStyle w:val="NormalWeb"/>
+              <w:ind w:right="-864"/>
+              <w:rPr>
+                <w:b/>
+                <w:bCs/>
+              </w:rPr>
+            </w:pPr>
+            <w:r>
+              <w:rPr>
+                <w:b/>
+                <w:bCs/>
+              </w:rPr>
+              <w:t>In step no 5:</w:t>
+            </w:r>
+            <w:r>
+              <w:rPr>
+                <w:b/>
+                <w:bCs/>
+              </w:rPr>
+              <w:t xml:space="preserve"> </w:t>
+            </w:r>
+            <w:r>
+              <w:rPr>
+                <w:b/>
+                <w:bCs/>
+              </w:rPr>
+              <w:t>if company is blocked:</w:t>
+            </w:r>
+          </w:p>
+          <w:p>
+            <w:pPr>
+              <w:pStyle w:val="NormalWeb"/>
+              <w:numPr>
+                <w:ilvl w:val="0"/>
+                <w:numId w:val="47"/>
+              </w:numPr>
+              <w:ind w:right="-864"/>
+            </w:pPr>
+            <w:r>
+              <w:t>The system displays error message</w:t>
+            </w:r>
+          </w:p>
+          <w:p>
+            <w:pPr>
+              <w:pStyle w:val="NormalWeb"/>
+              <w:numPr>
+                <w:ilvl w:val="0"/>
+                <w:numId w:val="47"/>
+              </w:numPr>
+              <w:ind w:right="-864"/>
+            </w:pPr>
+            <w:r>
+              <w:t>Stay in same page</w:t>
+            </w:r>
+            <w:r>
+              <w:rPr>
+                <w:b/>
+                <w:bCs/>
+              </w:rPr>
+              <w:t xml:space="preserve"> </w:t>
             </w:r>
           </w:p>
         </w:tc>
@@ -12796,7 +12929,7 @@
         </w:tc>
         <w:tc>
           <w:tcPr>
-            <w:tcW w:w="7401" w:type="dxa"/>
+            <w:tcW w:w="7491" w:type="dxa"/>
           </w:tcPr>
           <w:p>
             <w:pPr>
@@ -12837,7 +12970,7 @@
         </w:tc>
         <w:tc>
           <w:tcPr>
-            <w:tcW w:w="7401" w:type="dxa"/>
+            <w:tcW w:w="7491" w:type="dxa"/>
           </w:tcPr>
           <w:p>
             <w:pPr>
@@ -12883,7 +13016,7 @@
         </w:tc>
         <w:tc>
           <w:tcPr>
-            <w:tcW w:w="7401" w:type="dxa"/>
+            <w:tcW w:w="7491" w:type="dxa"/>
           </w:tcPr>
           <w:p>
             <w:pPr>
@@ -13296,8 +13429,6 @@
               </w:rPr>
               <w:t xml:space="preserve">Departure date </w:t>
             </w:r>
-            <w:bookmarkStart w:id="0" w:name="_GoBack"/>
-            <w:bookmarkEnd w:id="0"/>
           </w:p>
           <w:p>
             <w:pPr>
@@ -13350,6 +13481,7 @@
                 <w:sz w:val="28"/>
                 <w:szCs w:val="28"/>
               </w:rPr>
+              <w:lastRenderedPageBreak/>
               <w:t xml:space="preserve">The system updates and save this details </w:t>
             </w:r>
           </w:p>
@@ -13438,6 +13570,7 @@
                 <w:sz w:val="32"/>
                 <w:szCs w:val="32"/>
               </w:rPr>
+              <w:lastRenderedPageBreak/>
               <w:t>Alternative</w:t>
             </w:r>
           </w:p>
@@ -13616,7 +13749,6 @@
                 <w:sz w:val="32"/>
                 <w:szCs w:val="32"/>
               </w:rPr>
-              <w:lastRenderedPageBreak/>
               <w:t>Pre-condition</w:t>
             </w:r>
           </w:p>
@@ -14208,6 +14340,7 @@
                 <w:sz w:val="28"/>
                 <w:szCs w:val="28"/>
               </w:rPr>
+              <w:lastRenderedPageBreak/>
               <w:t xml:space="preserve">and </w:t>
             </w:r>
             <w:r>
@@ -14242,6 +14375,7 @@
                 <w:sz w:val="32"/>
                 <w:szCs w:val="32"/>
               </w:rPr>
+              <w:lastRenderedPageBreak/>
               <w:t>Alternative</w:t>
             </w:r>
           </w:p>
@@ -14442,7 +14576,6 @@
                 <w:sz w:val="32"/>
                 <w:szCs w:val="32"/>
               </w:rPr>
-              <w:lastRenderedPageBreak/>
               <w:t>Post-condition</w:t>
             </w:r>
           </w:p>
@@ -15044,6 +15177,7 @@
                 <w:sz w:val="28"/>
                 <w:szCs w:val="28"/>
               </w:rPr>
+              <w:lastRenderedPageBreak/>
               <w:t>if no request from users:</w:t>
             </w:r>
           </w:p>
@@ -15084,6 +15218,7 @@
                 <w:sz w:val="32"/>
                 <w:szCs w:val="32"/>
               </w:rPr>
+              <w:lastRenderedPageBreak/>
               <w:t>Pre-condition</w:t>
             </w:r>
           </w:p>
@@ -15656,6 +15791,7 @@
               <w:rPr>
                 <w:rFonts w:asciiTheme="minorHAnsi" w:eastAsiaTheme="minorHAnsi" w:hAnsiTheme="minorHAnsi" w:cstheme="minorBidi"/>
               </w:rPr>
+              <w:lastRenderedPageBreak/>
               <w:t>The system displays " no trips available" message</w:t>
             </w:r>
           </w:p>
@@ -15692,6 +15828,7 @@
                 <w:sz w:val="32"/>
                 <w:szCs w:val="32"/>
               </w:rPr>
+              <w:lastRenderedPageBreak/>
               <w:t>Pre-condition</w:t>
             </w:r>
           </w:p>
@@ -16208,6 +16345,7 @@
                 <w:sz w:val="28"/>
                 <w:szCs w:val="28"/>
               </w:rPr>
+              <w:lastRenderedPageBreak/>
               <w:t xml:space="preserve">The system </w:t>
             </w:r>
             <w:r>
@@ -16273,6 +16411,7 @@
                 <w:sz w:val="32"/>
                 <w:szCs w:val="32"/>
               </w:rPr>
+              <w:lastRenderedPageBreak/>
               <w:t>Alternative</w:t>
             </w:r>
           </w:p>
@@ -16425,7 +16564,6 @@
                 <w:sz w:val="32"/>
                 <w:szCs w:val="32"/>
               </w:rPr>
-              <w:lastRenderedPageBreak/>
               <w:t>Post-condition</w:t>
             </w:r>
           </w:p>
@@ -16954,6 +17092,7 @@
                 <w:sz w:val="32"/>
                 <w:szCs w:val="32"/>
               </w:rPr>
+              <w:lastRenderedPageBreak/>
               <w:t>Pre-condition</w:t>
             </w:r>
           </w:p>
@@ -17497,6 +17636,7 @@
                 <w:sz w:val="28"/>
                 <w:szCs w:val="28"/>
               </w:rPr>
+              <w:lastRenderedPageBreak/>
               <w:t>If account information already stored in the system:</w:t>
             </w:r>
           </w:p>
@@ -17577,6 +17717,7 @@
                 <w:sz w:val="32"/>
                 <w:szCs w:val="32"/>
               </w:rPr>
+              <w:lastRenderedPageBreak/>
               <w:t>Exception</w:t>
             </w:r>
           </w:p>
@@ -17682,7 +17823,6 @@
                 <w:sz w:val="32"/>
                 <w:szCs w:val="32"/>
               </w:rPr>
-              <w:lastRenderedPageBreak/>
               <w:t>Post-condition</w:t>
             </w:r>
           </w:p>
@@ -18258,6 +18398,7 @@
                 <w:sz w:val="28"/>
                 <w:szCs w:val="28"/>
               </w:rPr>
+              <w:lastRenderedPageBreak/>
               <w:t xml:space="preserve">Delete account information from pending accounts </w:t>
             </w:r>
           </w:p>
@@ -18312,6 +18453,7 @@
                 <w:sz w:val="32"/>
                 <w:szCs w:val="32"/>
               </w:rPr>
+              <w:lastRenderedPageBreak/>
               <w:t>Alternative</w:t>
             </w:r>
           </w:p>
@@ -18375,7 +18517,6 @@
               <w:rPr>
                 <w:rFonts w:asciiTheme="minorHAnsi" w:eastAsiaTheme="minorHAnsi" w:hAnsiTheme="minorHAnsi" w:cstheme="minorBidi"/>
               </w:rPr>
-              <w:lastRenderedPageBreak/>
               <w:t>Send accept message to the account email</w:t>
             </w:r>
           </w:p>
@@ -18422,7 +18563,6 @@
                 <w:sz w:val="32"/>
                 <w:szCs w:val="32"/>
               </w:rPr>
-              <w:lastRenderedPageBreak/>
               <w:t>Exception</w:t>
             </w:r>
           </w:p>
@@ -18633,7 +18773,7 @@
           <w:rPr>
             <w:noProof/>
           </w:rPr>
-          <w:t>24</w:t>
+          <w:t>23</w:t>
         </w:r>
         <w:r>
           <w:rPr>
@@ -21349,6 +21489,119 @@
     </w:lvl>
   </w:abstractNum>
   <w:abstractNum w:abstractNumId="27" w15:restartNumberingAfterBreak="0">
+    <w:nsid w:val="438E54BC"/>
+    <w:multiLevelType w:val="hybridMultilevel"/>
+    <w:tmpl w:val="139836B0"/>
+    <w:lvl w:ilvl="0" w:tplc="04090001">
+      <w:start w:val="1"/>
+      <w:numFmt w:val="bullet"/>
+      <w:lvlText w:val=""/>
+      <w:lvlJc w:val="left"/>
+      <w:pPr>
+        <w:ind w:left="720" w:hanging="360"/>
+      </w:pPr>
+      <w:rPr>
+        <w:rFonts w:ascii="Symbol" w:hAnsi="Symbol" w:hint="default"/>
+      </w:rPr>
+    </w:lvl>
+    <w:lvl w:ilvl="1" w:tplc="04090003" w:tentative="1">
+      <w:start w:val="1"/>
+      <w:numFmt w:val="bullet"/>
+      <w:lvlText w:val="o"/>
+      <w:lvlJc w:val="left"/>
+      <w:pPr>
+        <w:ind w:left="1440" w:hanging="360"/>
+      </w:pPr>
+      <w:rPr>
+        <w:rFonts w:ascii="Courier New" w:hAnsi="Courier New" w:cs="Courier New" w:hint="default"/>
+      </w:rPr>
+    </w:lvl>
+    <w:lvl w:ilvl="2" w:tplc="04090005" w:tentative="1">
+      <w:start w:val="1"/>
+      <w:numFmt w:val="bullet"/>
+      <w:lvlText w:val=""/>
+      <w:lvlJc w:val="left"/>
+      <w:pPr>
+        <w:ind w:left="2160" w:hanging="360"/>
+      </w:pPr>
+      <w:rPr>
+        <w:rFonts w:ascii="Wingdings" w:hAnsi="Wingdings" w:hint="default"/>
+      </w:rPr>
+    </w:lvl>
+    <w:lvl w:ilvl="3" w:tplc="04090001" w:tentative="1">
+      <w:start w:val="1"/>
+      <w:numFmt w:val="bullet"/>
+      <w:lvlText w:val=""/>
+      <w:lvlJc w:val="left"/>
+      <w:pPr>
+        <w:ind w:left="2880" w:hanging="360"/>
+      </w:pPr>
+      <w:rPr>
+        <w:rFonts w:ascii="Symbol" w:hAnsi="Symbol" w:hint="default"/>
+      </w:rPr>
+    </w:lvl>
+    <w:lvl w:ilvl="4" w:tplc="04090003" w:tentative="1">
+      <w:start w:val="1"/>
+      <w:numFmt w:val="bullet"/>
+      <w:lvlText w:val="o"/>
+      <w:lvlJc w:val="left"/>
+      <w:pPr>
+        <w:ind w:left="3600" w:hanging="360"/>
+      </w:pPr>
+      <w:rPr>
+        <w:rFonts w:ascii="Courier New" w:hAnsi="Courier New" w:cs="Courier New" w:hint="default"/>
+      </w:rPr>
+    </w:lvl>
+    <w:lvl w:ilvl="5" w:tplc="04090005" w:tentative="1">
+      <w:start w:val="1"/>
+      <w:numFmt w:val="bullet"/>
+      <w:lvlText w:val=""/>
+      <w:lvlJc w:val="left"/>
+      <w:pPr>
+        <w:ind w:left="4320" w:hanging="360"/>
+      </w:pPr>
+      <w:rPr>
+        <w:rFonts w:ascii="Wingdings" w:hAnsi="Wingdings" w:hint="default"/>
+      </w:rPr>
+    </w:lvl>
+    <w:lvl w:ilvl="6" w:tplc="04090001" w:tentative="1">
+      <w:start w:val="1"/>
+      <w:numFmt w:val="bullet"/>
+      <w:lvlText w:val=""/>
+      <w:lvlJc w:val="left"/>
+      <w:pPr>
+        <w:ind w:left="5040" w:hanging="360"/>
+      </w:pPr>
+      <w:rPr>
+        <w:rFonts w:ascii="Symbol" w:hAnsi="Symbol" w:hint="default"/>
+      </w:rPr>
+    </w:lvl>
+    <w:lvl w:ilvl="7" w:tplc="04090003" w:tentative="1">
+      <w:start w:val="1"/>
+      <w:numFmt w:val="bullet"/>
+      <w:lvlText w:val="o"/>
+      <w:lvlJc w:val="left"/>
+      <w:pPr>
+        <w:ind w:left="5760" w:hanging="360"/>
+      </w:pPr>
+      <w:rPr>
+        <w:rFonts w:ascii="Courier New" w:hAnsi="Courier New" w:cs="Courier New" w:hint="default"/>
+      </w:rPr>
+    </w:lvl>
+    <w:lvl w:ilvl="8" w:tplc="04090005" w:tentative="1">
+      <w:start w:val="1"/>
+      <w:numFmt w:val="bullet"/>
+      <w:lvlText w:val=""/>
+      <w:lvlJc w:val="left"/>
+      <w:pPr>
+        <w:ind w:left="6480" w:hanging="360"/>
+      </w:pPr>
+      <w:rPr>
+        <w:rFonts w:ascii="Wingdings" w:hAnsi="Wingdings" w:hint="default"/>
+      </w:rPr>
+    </w:lvl>
+  </w:abstractNum>
+  <w:abstractNum w:abstractNumId="28" w15:restartNumberingAfterBreak="0">
     <w:nsid w:val="44832995"/>
     <w:multiLevelType w:val="hybridMultilevel"/>
     <w:tmpl w:val="9F32BB56"/>
@@ -21434,7 +21687,7 @@
       </w:pPr>
     </w:lvl>
   </w:abstractNum>
-  <w:abstractNum w:abstractNumId="28" w15:restartNumberingAfterBreak="0">
+  <w:abstractNum w:abstractNumId="29" w15:restartNumberingAfterBreak="0">
     <w:nsid w:val="44843805"/>
     <w:multiLevelType w:val="hybridMultilevel"/>
     <w:tmpl w:val="8BFCB354"/>
@@ -21547,7 +21800,7 @@
       </w:rPr>
     </w:lvl>
   </w:abstractNum>
-  <w:abstractNum w:abstractNumId="29" w15:restartNumberingAfterBreak="0">
+  <w:abstractNum w:abstractNumId="30" w15:restartNumberingAfterBreak="0">
     <w:nsid w:val="47A95571"/>
     <w:multiLevelType w:val="hybridMultilevel"/>
     <w:tmpl w:val="593E0A18"/>
@@ -21637,7 +21890,7 @@
       </w:pPr>
     </w:lvl>
   </w:abstractNum>
-  <w:abstractNum w:abstractNumId="30" w15:restartNumberingAfterBreak="0">
+  <w:abstractNum w:abstractNumId="31" w15:restartNumberingAfterBreak="0">
     <w:nsid w:val="49F03AFE"/>
     <w:multiLevelType w:val="hybridMultilevel"/>
     <w:tmpl w:val="C1E89BB0"/>
@@ -21750,7 +22003,7 @@
       </w:rPr>
     </w:lvl>
   </w:abstractNum>
-  <w:abstractNum w:abstractNumId="31" w15:restartNumberingAfterBreak="0">
+  <w:abstractNum w:abstractNumId="32" w15:restartNumberingAfterBreak="0">
     <w:nsid w:val="4A073151"/>
     <w:multiLevelType w:val="hybridMultilevel"/>
     <w:tmpl w:val="433A7572"/>
@@ -21863,7 +22116,7 @@
       </w:rPr>
     </w:lvl>
   </w:abstractNum>
-  <w:abstractNum w:abstractNumId="32" w15:restartNumberingAfterBreak="0">
+  <w:abstractNum w:abstractNumId="33" w15:restartNumberingAfterBreak="0">
     <w:nsid w:val="4C7C7852"/>
     <w:multiLevelType w:val="hybridMultilevel"/>
     <w:tmpl w:val="794CE4F0"/>
@@ -21949,7 +22202,7 @@
       </w:pPr>
     </w:lvl>
   </w:abstractNum>
-  <w:abstractNum w:abstractNumId="33" w15:restartNumberingAfterBreak="0">
+  <w:abstractNum w:abstractNumId="34" w15:restartNumberingAfterBreak="0">
     <w:nsid w:val="52D45104"/>
     <w:multiLevelType w:val="hybridMultilevel"/>
     <w:tmpl w:val="089479A6"/>
@@ -22038,7 +22291,120 @@
       </w:pPr>
     </w:lvl>
   </w:abstractNum>
-  <w:abstractNum w:abstractNumId="34" w15:restartNumberingAfterBreak="0">
+  <w:abstractNum w:abstractNumId="35" w15:restartNumberingAfterBreak="0">
+    <w:nsid w:val="547A135B"/>
+    <w:multiLevelType w:val="hybridMultilevel"/>
+    <w:tmpl w:val="5A780388"/>
+    <w:lvl w:ilvl="0" w:tplc="04090001">
+      <w:start w:val="1"/>
+      <w:numFmt w:val="bullet"/>
+      <w:lvlText w:val=""/>
+      <w:lvlJc w:val="left"/>
+      <w:pPr>
+        <w:ind w:left="720" w:hanging="360"/>
+      </w:pPr>
+      <w:rPr>
+        <w:rFonts w:ascii="Symbol" w:hAnsi="Symbol" w:hint="default"/>
+      </w:rPr>
+    </w:lvl>
+    <w:lvl w:ilvl="1" w:tplc="04090003" w:tentative="1">
+      <w:start w:val="1"/>
+      <w:numFmt w:val="bullet"/>
+      <w:lvlText w:val="o"/>
+      <w:lvlJc w:val="left"/>
+      <w:pPr>
+        <w:ind w:left="1440" w:hanging="360"/>
+      </w:pPr>
+      <w:rPr>
+        <w:rFonts w:ascii="Courier New" w:hAnsi="Courier New" w:cs="Courier New" w:hint="default"/>
+      </w:rPr>
+    </w:lvl>
+    <w:lvl w:ilvl="2" w:tplc="04090005" w:tentative="1">
+      <w:start w:val="1"/>
+      <w:numFmt w:val="bullet"/>
+      <w:lvlText w:val=""/>
+      <w:lvlJc w:val="left"/>
+      <w:pPr>
+        <w:ind w:left="2160" w:hanging="360"/>
+      </w:pPr>
+      <w:rPr>
+        <w:rFonts w:ascii="Wingdings" w:hAnsi="Wingdings" w:hint="default"/>
+      </w:rPr>
+    </w:lvl>
+    <w:lvl w:ilvl="3" w:tplc="04090001" w:tentative="1">
+      <w:start w:val="1"/>
+      <w:numFmt w:val="bullet"/>
+      <w:lvlText w:val=""/>
+      <w:lvlJc w:val="left"/>
+      <w:pPr>
+        <w:ind w:left="2880" w:hanging="360"/>
+      </w:pPr>
+      <w:rPr>
+        <w:rFonts w:ascii="Symbol" w:hAnsi="Symbol" w:hint="default"/>
+      </w:rPr>
+    </w:lvl>
+    <w:lvl w:ilvl="4" w:tplc="04090003" w:tentative="1">
+      <w:start w:val="1"/>
+      <w:numFmt w:val="bullet"/>
+      <w:lvlText w:val="o"/>
+      <w:lvlJc w:val="left"/>
+      <w:pPr>
+        <w:ind w:left="3600" w:hanging="360"/>
+      </w:pPr>
+      <w:rPr>
+        <w:rFonts w:ascii="Courier New" w:hAnsi="Courier New" w:cs="Courier New" w:hint="default"/>
+      </w:rPr>
+    </w:lvl>
+    <w:lvl w:ilvl="5" w:tplc="04090005" w:tentative="1">
+      <w:start w:val="1"/>
+      <w:numFmt w:val="bullet"/>
+      <w:lvlText w:val=""/>
+      <w:lvlJc w:val="left"/>
+      <w:pPr>
+        <w:ind w:left="4320" w:hanging="360"/>
+      </w:pPr>
+      <w:rPr>
+        <w:rFonts w:ascii="Wingdings" w:hAnsi="Wingdings" w:hint="default"/>
+      </w:rPr>
+    </w:lvl>
+    <w:lvl w:ilvl="6" w:tplc="04090001" w:tentative="1">
+      <w:start w:val="1"/>
+      <w:numFmt w:val="bullet"/>
+      <w:lvlText w:val=""/>
+      <w:lvlJc w:val="left"/>
+      <w:pPr>
+        <w:ind w:left="5040" w:hanging="360"/>
+      </w:pPr>
+      <w:rPr>
+        <w:rFonts w:ascii="Symbol" w:hAnsi="Symbol" w:hint="default"/>
+      </w:rPr>
+    </w:lvl>
+    <w:lvl w:ilvl="7" w:tplc="04090003" w:tentative="1">
+      <w:start w:val="1"/>
+      <w:numFmt w:val="bullet"/>
+      <w:lvlText w:val="o"/>
+      <w:lvlJc w:val="left"/>
+      <w:pPr>
+        <w:ind w:left="5760" w:hanging="360"/>
+      </w:pPr>
+      <w:rPr>
+        <w:rFonts w:ascii="Courier New" w:hAnsi="Courier New" w:cs="Courier New" w:hint="default"/>
+      </w:rPr>
+    </w:lvl>
+    <w:lvl w:ilvl="8" w:tplc="04090005" w:tentative="1">
+      <w:start w:val="1"/>
+      <w:numFmt w:val="bullet"/>
+      <w:lvlText w:val=""/>
+      <w:lvlJc w:val="left"/>
+      <w:pPr>
+        <w:ind w:left="6480" w:hanging="360"/>
+      </w:pPr>
+      <w:rPr>
+        <w:rFonts w:ascii="Wingdings" w:hAnsi="Wingdings" w:hint="default"/>
+      </w:rPr>
+    </w:lvl>
+  </w:abstractNum>
+  <w:abstractNum w:abstractNumId="36" w15:restartNumberingAfterBreak="0">
     <w:nsid w:val="5BBF08A8"/>
     <w:multiLevelType w:val="hybridMultilevel"/>
     <w:tmpl w:val="8F3EB0A8"/>
@@ -22151,7 +22517,7 @@
       </w:rPr>
     </w:lvl>
   </w:abstractNum>
-  <w:abstractNum w:abstractNumId="35" w15:restartNumberingAfterBreak="0">
+  <w:abstractNum w:abstractNumId="37" w15:restartNumberingAfterBreak="0">
     <w:nsid w:val="5C044ECC"/>
     <w:multiLevelType w:val="hybridMultilevel"/>
     <w:tmpl w:val="C1265362"/>
@@ -22266,7 +22632,7 @@
       </w:rPr>
     </w:lvl>
   </w:abstractNum>
-  <w:abstractNum w:abstractNumId="36" w15:restartNumberingAfterBreak="0">
+  <w:abstractNum w:abstractNumId="38" w15:restartNumberingAfterBreak="0">
     <w:nsid w:val="5F4D4821"/>
     <w:multiLevelType w:val="hybridMultilevel"/>
     <w:tmpl w:val="DA9C28BC"/>
@@ -22352,7 +22718,7 @@
       </w:pPr>
     </w:lvl>
   </w:abstractNum>
-  <w:abstractNum w:abstractNumId="37" w15:restartNumberingAfterBreak="0">
+  <w:abstractNum w:abstractNumId="39" w15:restartNumberingAfterBreak="0">
     <w:nsid w:val="5F5D2E7C"/>
     <w:multiLevelType w:val="hybridMultilevel"/>
     <w:tmpl w:val="68B42EDC"/>
@@ -22438,7 +22804,7 @@
       </w:pPr>
     </w:lvl>
   </w:abstractNum>
-  <w:abstractNum w:abstractNumId="38" w15:restartNumberingAfterBreak="0">
+  <w:abstractNum w:abstractNumId="40" w15:restartNumberingAfterBreak="0">
     <w:nsid w:val="601B241E"/>
     <w:multiLevelType w:val="hybridMultilevel"/>
     <w:tmpl w:val="DE6EC89C"/>
@@ -22524,7 +22890,7 @@
       </w:pPr>
     </w:lvl>
   </w:abstractNum>
-  <w:abstractNum w:abstractNumId="39" w15:restartNumberingAfterBreak="0">
+  <w:abstractNum w:abstractNumId="41" w15:restartNumberingAfterBreak="0">
     <w:nsid w:val="62756019"/>
     <w:multiLevelType w:val="hybridMultilevel"/>
     <w:tmpl w:val="59D6BF64"/>
@@ -22610,7 +22976,7 @@
       </w:pPr>
     </w:lvl>
   </w:abstractNum>
-  <w:abstractNum w:abstractNumId="40" w15:restartNumberingAfterBreak="0">
+  <w:abstractNum w:abstractNumId="42" w15:restartNumberingAfterBreak="0">
     <w:nsid w:val="6E14396D"/>
     <w:multiLevelType w:val="hybridMultilevel"/>
     <w:tmpl w:val="73CCB1EE"/>
@@ -22696,7 +23062,7 @@
       </w:pPr>
     </w:lvl>
   </w:abstractNum>
-  <w:abstractNum w:abstractNumId="41" w15:restartNumberingAfterBreak="0">
+  <w:abstractNum w:abstractNumId="43" w15:restartNumberingAfterBreak="0">
     <w:nsid w:val="743F785C"/>
     <w:multiLevelType w:val="hybridMultilevel"/>
     <w:tmpl w:val="E24AED32"/>
@@ -22785,7 +23151,7 @@
       </w:pPr>
     </w:lvl>
   </w:abstractNum>
-  <w:abstractNum w:abstractNumId="42" w15:restartNumberingAfterBreak="0">
+  <w:abstractNum w:abstractNumId="44" w15:restartNumberingAfterBreak="0">
     <w:nsid w:val="75DF49F6"/>
     <w:multiLevelType w:val="hybridMultilevel"/>
     <w:tmpl w:val="81203D68"/>
@@ -22871,7 +23237,7 @@
       </w:pPr>
     </w:lvl>
   </w:abstractNum>
-  <w:abstractNum w:abstractNumId="43" w15:restartNumberingAfterBreak="0">
+  <w:abstractNum w:abstractNumId="45" w15:restartNumberingAfterBreak="0">
     <w:nsid w:val="7889748D"/>
     <w:multiLevelType w:val="hybridMultilevel"/>
     <w:tmpl w:val="11009ED8"/>
@@ -22957,7 +23323,7 @@
       </w:pPr>
     </w:lvl>
   </w:abstractNum>
-  <w:abstractNum w:abstractNumId="44" w15:restartNumberingAfterBreak="0">
+  <w:abstractNum w:abstractNumId="46" w15:restartNumberingAfterBreak="0">
     <w:nsid w:val="791566AB"/>
     <w:multiLevelType w:val="hybridMultilevel"/>
     <w:tmpl w:val="D52237DC"/>
@@ -23072,7 +23438,7 @@
       </w:rPr>
     </w:lvl>
   </w:abstractNum>
-  <w:abstractNum w:abstractNumId="45" w15:restartNumberingAfterBreak="0">
+  <w:abstractNum w:abstractNumId="47" w15:restartNumberingAfterBreak="0">
     <w:nsid w:val="797C6FAF"/>
     <w:multiLevelType w:val="hybridMultilevel"/>
     <w:tmpl w:val="84D8EF04"/>
@@ -23167,13 +23533,13 @@
     <w:abstractNumId w:val="13"/>
   </w:num>
   <w:num w:numId="2">
-    <w:abstractNumId w:val="30"/>
+    <w:abstractNumId w:val="31"/>
   </w:num>
   <w:num w:numId="3">
     <w:abstractNumId w:val="4"/>
   </w:num>
   <w:num w:numId="4">
-    <w:abstractNumId w:val="33"/>
+    <w:abstractNumId w:val="34"/>
   </w:num>
   <w:num w:numId="5">
     <w:abstractNumId w:val="17"/>
@@ -23182,28 +23548,28 @@
     <w:abstractNumId w:val="6"/>
   </w:num>
   <w:num w:numId="7">
-    <w:abstractNumId w:val="38"/>
+    <w:abstractNumId w:val="40"/>
   </w:num>
   <w:num w:numId="8">
-    <w:abstractNumId w:val="29"/>
+    <w:abstractNumId w:val="30"/>
   </w:num>
   <w:num w:numId="9">
     <w:abstractNumId w:val="11"/>
   </w:num>
   <w:num w:numId="10">
-    <w:abstractNumId w:val="27"/>
+    <w:abstractNumId w:val="28"/>
   </w:num>
   <w:num w:numId="11">
     <w:abstractNumId w:val="8"/>
   </w:num>
   <w:num w:numId="12">
-    <w:abstractNumId w:val="41"/>
+    <w:abstractNumId w:val="43"/>
   </w:num>
   <w:num w:numId="13">
     <w:abstractNumId w:val="5"/>
   </w:num>
   <w:num w:numId="14">
-    <w:abstractNumId w:val="39"/>
+    <w:abstractNumId w:val="41"/>
   </w:num>
   <w:num w:numId="15">
     <w:abstractNumId w:val="23"/>
@@ -23212,7 +23578,7 @@
     <w:abstractNumId w:val="18"/>
   </w:num>
   <w:num w:numId="17">
-    <w:abstractNumId w:val="43"/>
+    <w:abstractNumId w:val="45"/>
   </w:num>
   <w:num w:numId="18">
     <w:abstractNumId w:val="14"/>
@@ -23230,10 +23596,10 @@
     <w:abstractNumId w:val="25"/>
   </w:num>
   <w:num w:numId="23">
-    <w:abstractNumId w:val="45"/>
+    <w:abstractNumId w:val="47"/>
   </w:num>
   <w:num w:numId="24">
-    <w:abstractNumId w:val="44"/>
+    <w:abstractNumId w:val="46"/>
   </w:num>
   <w:num w:numId="25">
     <w:abstractNumId w:val="21"/>
@@ -23248,7 +23614,7 @@
     <w:abstractNumId w:val="24"/>
   </w:num>
   <w:num w:numId="29">
-    <w:abstractNumId w:val="35"/>
+    <w:abstractNumId w:val="37"/>
   </w:num>
   <w:num w:numId="30">
     <w:abstractNumId w:val="3"/>
@@ -23257,7 +23623,7 @@
     <w:abstractNumId w:val="20"/>
   </w:num>
   <w:num w:numId="32">
-    <w:abstractNumId w:val="32"/>
+    <w:abstractNumId w:val="33"/>
   </w:num>
   <w:num w:numId="33">
     <w:abstractNumId w:val="22"/>
@@ -23272,16 +23638,16 @@
     <w:abstractNumId w:val="7"/>
   </w:num>
   <w:num w:numId="37">
-    <w:abstractNumId w:val="36"/>
+    <w:abstractNumId w:val="38"/>
   </w:num>
   <w:num w:numId="38">
-    <w:abstractNumId w:val="34"/>
+    <w:abstractNumId w:val="36"/>
   </w:num>
   <w:num w:numId="39">
     <w:abstractNumId w:val="10"/>
   </w:num>
   <w:num w:numId="40">
-    <w:abstractNumId w:val="37"/>
+    <w:abstractNumId w:val="39"/>
   </w:num>
   <w:num w:numId="41">
     <w:abstractNumId w:val="0"/>
@@ -23290,16 +23656,22 @@
     <w:abstractNumId w:val="19"/>
   </w:num>
   <w:num w:numId="43">
-    <w:abstractNumId w:val="40"/>
+    <w:abstractNumId w:val="42"/>
   </w:num>
   <w:num w:numId="44">
-    <w:abstractNumId w:val="42"/>
+    <w:abstractNumId w:val="44"/>
   </w:num>
   <w:num w:numId="45">
-    <w:abstractNumId w:val="28"/>
+    <w:abstractNumId w:val="29"/>
   </w:num>
   <w:num w:numId="46">
-    <w:abstractNumId w:val="31"/>
+    <w:abstractNumId w:val="32"/>
+  </w:num>
+  <w:num w:numId="47">
+    <w:abstractNumId w:val="27"/>
+  </w:num>
+  <w:num w:numId="48">
+    <w:abstractNumId w:val="35"/>
   </w:num>
   <w:numIdMacAtCleanup w:val="44"/>
 </w:numbering>
@@ -24135,7 +24507,7 @@
 </file>
 
 <file path=customXml/itemProps1.xml><?xml version="1.0" encoding="utf-8"?>
-<ds:datastoreItem xmlns:ds="http://schemas.openxmlformats.org/officeDocument/2006/customXml" ds:itemID="{2EFC6CEF-204A-4F7B-8012-00B6D269C836}">
+<ds:datastoreItem xmlns:ds="http://schemas.openxmlformats.org/officeDocument/2006/customXml" ds:itemID="{53756771-DB79-4DFC-A720-B2DE5C37057D}">
   <ds:schemaRefs>
     <ds:schemaRef ds:uri="http://schemas.openxmlformats.org/officeDocument/2006/bibliography"/>
   </ds:schemaRefs>

</xml_diff>

<commit_message>
final sequence diagram version & complete class diagram
</commit_message>
<xml_diff>
--- a/Analysis study/use case details/Use case details.docx
+++ b/Analysis study/use case details/Use case details.docx
@@ -5125,22 +5125,10 @@
                 <w:sz w:val="28"/>
                 <w:szCs w:val="28"/>
               </w:rPr>
-              <w:t xml:space="preserve"> then send</w:t>
-            </w:r>
-            <w:r>
-              <w:rPr>
-                <w:sz w:val="28"/>
-                <w:szCs w:val="28"/>
-              </w:rPr>
-              <w:t>s</w:t>
-            </w:r>
-            <w:r>
-              <w:rPr>
-                <w:sz w:val="28"/>
-                <w:szCs w:val="28"/>
-              </w:rPr>
-              <w:t xml:space="preserve"> it </w:t>
-            </w:r>
+              <w:t xml:space="preserve"> </w:t>
+            </w:r>
+            <w:bookmarkStart w:id="0" w:name="_GoBack"/>
+            <w:bookmarkEnd w:id="0"/>
           </w:p>
           <w:p>
             <w:pPr>
@@ -5923,7 +5911,77 @@
                 <w:sz w:val="28"/>
                 <w:szCs w:val="28"/>
               </w:rPr>
-              <w:t xml:space="preserve">the system requests the card number </w:t>
+              <w:t>the system requests:</w:t>
+            </w:r>
+          </w:p>
+          <w:p>
+            <w:pPr>
+              <w:pStyle w:val="NormalWeb"/>
+              <w:numPr>
+                <w:ilvl w:val="0"/>
+                <w:numId w:val="50"/>
+              </w:numPr>
+              <w:ind w:right="-864"/>
+              <w:rPr>
+                <w:sz w:val="28"/>
+                <w:szCs w:val="28"/>
+              </w:rPr>
+            </w:pPr>
+            <w:r>
+              <w:rPr>
+                <w:sz w:val="28"/>
+                <w:szCs w:val="28"/>
+              </w:rPr>
+              <w:t>card number</w:t>
+            </w:r>
+          </w:p>
+          <w:p>
+            <w:pPr>
+              <w:pStyle w:val="NormalWeb"/>
+              <w:numPr>
+                <w:ilvl w:val="0"/>
+                <w:numId w:val="50"/>
+              </w:numPr>
+              <w:ind w:right="-864"/>
+              <w:rPr>
+                <w:sz w:val="28"/>
+                <w:szCs w:val="28"/>
+              </w:rPr>
+            </w:pPr>
+            <w:r>
+              <w:rPr>
+                <w:sz w:val="28"/>
+                <w:szCs w:val="28"/>
+              </w:rPr>
+              <w:t>username</w:t>
+            </w:r>
+          </w:p>
+          <w:p>
+            <w:pPr>
+              <w:pStyle w:val="NormalWeb"/>
+              <w:numPr>
+                <w:ilvl w:val="0"/>
+                <w:numId w:val="50"/>
+              </w:numPr>
+              <w:ind w:right="-864"/>
+              <w:rPr>
+                <w:sz w:val="28"/>
+                <w:szCs w:val="28"/>
+              </w:rPr>
+            </w:pPr>
+            <w:r>
+              <w:rPr>
+                <w:sz w:val="28"/>
+                <w:szCs w:val="28"/>
+              </w:rPr>
+              <w:t>password</w:t>
+            </w:r>
+            <w:r>
+              <w:rPr>
+                <w:sz w:val="28"/>
+                <w:szCs w:val="28"/>
+              </w:rPr>
+              <w:t xml:space="preserve"> </w:t>
             </w:r>
           </w:p>
           <w:p>
@@ -5944,7 +6002,7 @@
                 <w:sz w:val="28"/>
                 <w:szCs w:val="28"/>
               </w:rPr>
-              <w:t xml:space="preserve">the customer enters the card number </w:t>
+              <w:t>the customer enters information</w:t>
             </w:r>
           </w:p>
           <w:p>
@@ -5965,14 +6023,14 @@
                 <w:sz w:val="28"/>
                 <w:szCs w:val="28"/>
               </w:rPr>
-              <w:t>the system validates for the card</w:t>
-            </w:r>
-            <w:r>
-              <w:rPr>
-                <w:sz w:val="28"/>
-                <w:szCs w:val="28"/>
-              </w:rPr>
-              <w:t xml:space="preserve"> number</w:t>
+              <w:t xml:space="preserve">the system validates for the </w:t>
+            </w:r>
+            <w:r>
+              <w:rPr>
+                <w:sz w:val="28"/>
+                <w:szCs w:val="28"/>
+              </w:rPr>
+              <w:t>information</w:t>
             </w:r>
           </w:p>
           <w:p>
@@ -6238,6 +6296,7 @@
                 <w:sz w:val="28"/>
                 <w:szCs w:val="28"/>
               </w:rPr>
+              <w:lastRenderedPageBreak/>
               <w:t>the system displays error message</w:t>
             </w:r>
           </w:p>
@@ -7438,6 +7497,7 @@
                 <w:sz w:val="32"/>
                 <w:szCs w:val="32"/>
               </w:rPr>
+              <w:lastRenderedPageBreak/>
               <w:t>Description</w:t>
             </w:r>
           </w:p>
@@ -7630,7 +7690,6 @@
                 <w:sz w:val="28"/>
                 <w:szCs w:val="28"/>
               </w:rPr>
-              <w:lastRenderedPageBreak/>
               <w:t>customer data</w:t>
             </w:r>
             <w:r>
@@ -7671,7 +7730,6 @@
                 <w:sz w:val="32"/>
                 <w:szCs w:val="32"/>
               </w:rPr>
-              <w:lastRenderedPageBreak/>
               <w:t>Alternative</w:t>
             </w:r>
           </w:p>
@@ -8545,6 +8603,7 @@
                 <w:sz w:val="28"/>
                 <w:szCs w:val="28"/>
               </w:rPr>
+              <w:lastRenderedPageBreak/>
               <w:t>Redirect user to main guest page</w:t>
             </w:r>
           </w:p>
@@ -8580,6 +8639,7 @@
                 <w:sz w:val="32"/>
                 <w:szCs w:val="32"/>
               </w:rPr>
+              <w:lastRenderedPageBreak/>
               <w:t>Alternative</w:t>
             </w:r>
           </w:p>
@@ -8693,7 +8753,6 @@
                 <w:sz w:val="24"/>
                 <w:szCs w:val="24"/>
               </w:rPr>
-              <w:lastRenderedPageBreak/>
               <w:t>stay in same page</w:t>
             </w:r>
           </w:p>
@@ -8720,7 +8779,6 @@
                 <w:sz w:val="32"/>
                 <w:szCs w:val="32"/>
               </w:rPr>
-              <w:lastRenderedPageBreak/>
               <w:t>Exception</w:t>
             </w:r>
           </w:p>
@@ -9510,6 +9568,7 @@
                 <w:sz w:val="28"/>
                 <w:szCs w:val="28"/>
               </w:rPr>
+              <w:lastRenderedPageBreak/>
               <w:t xml:space="preserve">The account selected will be marked as blocked in the system  </w:t>
             </w:r>
           </w:p>
@@ -9570,7 +9629,6 @@
                 <w:sz w:val="28"/>
                 <w:szCs w:val="28"/>
               </w:rPr>
-              <w:lastRenderedPageBreak/>
               <w:t xml:space="preserve">-if customer account: he can't booking trips </w:t>
             </w:r>
             <w:r>
@@ -9603,7 +9661,6 @@
                 <w:sz w:val="32"/>
                 <w:szCs w:val="32"/>
               </w:rPr>
-              <w:lastRenderedPageBreak/>
               <w:t>post condition</w:t>
             </w:r>
           </w:p>
@@ -9904,18 +9961,8 @@
                 <w:sz w:val="28"/>
                 <w:szCs w:val="28"/>
               </w:rPr>
-              <w:t>dmin clicks on blocks (</w:t>
-            </w:r>
-            <w:proofErr w:type="gramStart"/>
-            <w:r>
-              <w:rPr>
-                <w:rFonts w:asciiTheme="majorBidi" w:hAnsiTheme="majorBidi" w:cstheme="majorBidi"/>
-                <w:sz w:val="28"/>
-                <w:szCs w:val="28"/>
-              </w:rPr>
-              <w:t>customers</w:t>
-            </w:r>
-            <w:proofErr w:type="gramEnd"/>
+              <w:t>dmin clicks on blocks (customers</w:t>
+            </w:r>
             <w:r>
               <w:rPr>
                 <w:rFonts w:asciiTheme="majorBidi" w:hAnsiTheme="majorBidi" w:cstheme="majorBidi"/>
@@ -11869,6 +11916,7 @@
                 <w:sz w:val="32"/>
                 <w:szCs w:val="32"/>
               </w:rPr>
+              <w:lastRenderedPageBreak/>
               <w:t>Exception</w:t>
             </w:r>
           </w:p>
@@ -12649,6 +12697,7 @@
                 <w:sz w:val="28"/>
                 <w:szCs w:val="28"/>
               </w:rPr>
+              <w:lastRenderedPageBreak/>
               <w:t xml:space="preserve">The system </w:t>
             </w:r>
             <w:r>
@@ -12811,8 +12860,6 @@
             <w:r>
               <w:t xml:space="preserve">will appear </w:t>
             </w:r>
-            <w:bookmarkStart w:id="0" w:name="_GoBack"/>
-            <w:bookmarkEnd w:id="0"/>
           </w:p>
           <w:p>
             <w:pPr>
@@ -13360,6 +13407,7 @@
                 <w:sz w:val="28"/>
                 <w:szCs w:val="28"/>
               </w:rPr>
+              <w:lastRenderedPageBreak/>
               <w:t>The system show form</w:t>
             </w:r>
           </w:p>
@@ -13481,7 +13529,6 @@
                 <w:sz w:val="28"/>
                 <w:szCs w:val="28"/>
               </w:rPr>
-              <w:lastRenderedPageBreak/>
               <w:t xml:space="preserve">The system updates and save this details </w:t>
             </w:r>
           </w:p>
@@ -14159,6 +14206,7 @@
                 <w:sz w:val="28"/>
                 <w:szCs w:val="28"/>
               </w:rPr>
+              <w:lastRenderedPageBreak/>
               <w:t xml:space="preserve"> to</w:t>
             </w:r>
             <w:r>
@@ -14340,7 +14388,6 @@
                 <w:sz w:val="28"/>
                 <w:szCs w:val="28"/>
               </w:rPr>
-              <w:lastRenderedPageBreak/>
               <w:t xml:space="preserve">and </w:t>
             </w:r>
             <w:r>
@@ -15008,6 +15055,7 @@
                 <w:sz w:val="28"/>
                 <w:szCs w:val="28"/>
               </w:rPr>
+              <w:lastRenderedPageBreak/>
               <w:t>The system displays the details (phone number</w:t>
             </w:r>
             <w:r>
@@ -15085,6 +15133,7 @@
                 <w:sz w:val="32"/>
                 <w:szCs w:val="32"/>
               </w:rPr>
+              <w:lastRenderedPageBreak/>
               <w:t>Alternative</w:t>
             </w:r>
           </w:p>
@@ -15177,7 +15226,6 @@
                 <w:sz w:val="28"/>
                 <w:szCs w:val="28"/>
               </w:rPr>
-              <w:lastRenderedPageBreak/>
               <w:t>if no request from users:</w:t>
             </w:r>
           </w:p>
@@ -15218,7 +15266,6 @@
                 <w:sz w:val="32"/>
                 <w:szCs w:val="32"/>
               </w:rPr>
-              <w:lastRenderedPageBreak/>
               <w:t>Pre-condition</w:t>
             </w:r>
           </w:p>
@@ -15659,6 +15706,7 @@
                 <w:sz w:val="28"/>
                 <w:szCs w:val="28"/>
               </w:rPr>
+              <w:lastRenderedPageBreak/>
               <w:t>The system displays the details of each trip</w:t>
             </w:r>
           </w:p>
@@ -15685,6 +15733,7 @@
                 <w:sz w:val="32"/>
                 <w:szCs w:val="32"/>
               </w:rPr>
+              <w:lastRenderedPageBreak/>
               <w:t>Alternative</w:t>
             </w:r>
           </w:p>
@@ -15791,7 +15840,6 @@
               <w:rPr>
                 <w:rFonts w:asciiTheme="minorHAnsi" w:eastAsiaTheme="minorHAnsi" w:hAnsiTheme="minorHAnsi" w:cstheme="minorBidi"/>
               </w:rPr>
-              <w:lastRenderedPageBreak/>
               <w:t>The system displays " no trips available" message</w:t>
             </w:r>
           </w:p>
@@ -15828,7 +15876,6 @@
                 <w:sz w:val="32"/>
                 <w:szCs w:val="32"/>
               </w:rPr>
-              <w:lastRenderedPageBreak/>
               <w:t>Pre-condition</w:t>
             </w:r>
           </w:p>
@@ -16125,6 +16172,7 @@
                 <w:sz w:val="32"/>
                 <w:szCs w:val="32"/>
               </w:rPr>
+              <w:lastRenderedPageBreak/>
               <w:t>Actor</w:t>
             </w:r>
           </w:p>
@@ -16345,7 +16393,6 @@
                 <w:sz w:val="28"/>
                 <w:szCs w:val="28"/>
               </w:rPr>
-              <w:lastRenderedPageBreak/>
               <w:t xml:space="preserve">The system </w:t>
             </w:r>
             <w:r>
@@ -16411,7 +16458,6 @@
                 <w:sz w:val="32"/>
                 <w:szCs w:val="32"/>
               </w:rPr>
-              <w:lastRenderedPageBreak/>
               <w:t>Alternative</w:t>
             </w:r>
           </w:p>
@@ -16847,6 +16893,7 @@
                 <w:sz w:val="32"/>
                 <w:szCs w:val="32"/>
               </w:rPr>
+              <w:lastRenderedPageBreak/>
               <w:t>Event</w:t>
             </w:r>
           </w:p>
@@ -17092,7 +17139,6 @@
                 <w:sz w:val="32"/>
                 <w:szCs w:val="32"/>
               </w:rPr>
-              <w:lastRenderedPageBreak/>
               <w:t>Pre-condition</w:t>
             </w:r>
           </w:p>
@@ -17156,6 +17202,26 @@
         </w:tc>
       </w:tr>
     </w:tbl>
+    <w:p/>
+    <w:p/>
+    <w:p/>
+    <w:p/>
+    <w:p/>
+    <w:p/>
+    <w:p/>
+    <w:p/>
+    <w:p/>
+    <w:p/>
+    <w:p/>
+    <w:p/>
+    <w:p/>
+    <w:p/>
+    <w:p/>
+    <w:p/>
+    <w:p/>
+    <w:p/>
+    <w:p/>
+    <w:p/>
     <w:p/>
     <w:p/>
     <w:p/>
@@ -17524,7 +17590,7 @@
               <w:pStyle w:val="NormalWeb"/>
               <w:numPr>
                 <w:ilvl w:val="0"/>
-                <w:numId w:val="41"/>
+                <w:numId w:val="49"/>
               </w:numPr>
               <w:ind w:right="-864"/>
               <w:rPr>
@@ -17535,7 +17601,45 @@
               <w:rPr>
                 <w:rFonts w:asciiTheme="minorHAnsi" w:eastAsiaTheme="minorHAnsi" w:hAnsiTheme="minorHAnsi" w:cstheme="minorBidi"/>
               </w:rPr>
-              <w:t>System validates account information</w:t>
+              <w:t>Username</w:t>
+            </w:r>
+          </w:p>
+          <w:p>
+            <w:pPr>
+              <w:pStyle w:val="NormalWeb"/>
+              <w:numPr>
+                <w:ilvl w:val="0"/>
+                <w:numId w:val="49"/>
+              </w:numPr>
+              <w:ind w:right="-864"/>
+              <w:rPr>
+                <w:rFonts w:asciiTheme="minorHAnsi" w:eastAsiaTheme="minorHAnsi" w:hAnsiTheme="minorHAnsi" w:cstheme="minorBidi"/>
+              </w:rPr>
+            </w:pPr>
+            <w:r>
+              <w:rPr>
+                <w:rFonts w:asciiTheme="minorHAnsi" w:eastAsiaTheme="minorHAnsi" w:hAnsiTheme="minorHAnsi" w:cstheme="minorBidi"/>
+              </w:rPr>
+              <w:t>Password</w:t>
+            </w:r>
+          </w:p>
+          <w:p>
+            <w:pPr>
+              <w:pStyle w:val="NormalWeb"/>
+              <w:numPr>
+                <w:ilvl w:val="0"/>
+                <w:numId w:val="49"/>
+              </w:numPr>
+              <w:ind w:right="-864"/>
+              <w:rPr>
+                <w:rFonts w:asciiTheme="minorHAnsi" w:eastAsiaTheme="minorHAnsi" w:hAnsiTheme="minorHAnsi" w:cstheme="minorBidi"/>
+              </w:rPr>
+            </w:pPr>
+            <w:r>
+              <w:rPr>
+                <w:rFonts w:asciiTheme="minorHAnsi" w:eastAsiaTheme="minorHAnsi" w:hAnsiTheme="minorHAnsi" w:cstheme="minorBidi"/>
+              </w:rPr>
+              <w:t>Email</w:t>
             </w:r>
           </w:p>
           <w:p>
@@ -17554,7 +17658,7 @@
               <w:rPr>
                 <w:rFonts w:asciiTheme="minorHAnsi" w:eastAsiaTheme="minorHAnsi" w:hAnsiTheme="minorHAnsi" w:cstheme="minorBidi"/>
               </w:rPr>
-              <w:t xml:space="preserve">System stores new account information </w:t>
+              <w:t>System validates account information</w:t>
             </w:r>
           </w:p>
           <w:p>
@@ -17573,6 +17677,25 @@
               <w:rPr>
                 <w:rFonts w:asciiTheme="minorHAnsi" w:eastAsiaTheme="minorHAnsi" w:hAnsiTheme="minorHAnsi" w:cstheme="minorBidi"/>
               </w:rPr>
+              <w:t xml:space="preserve">System stores new account information </w:t>
+            </w:r>
+          </w:p>
+          <w:p>
+            <w:pPr>
+              <w:pStyle w:val="NormalWeb"/>
+              <w:numPr>
+                <w:ilvl w:val="0"/>
+                <w:numId w:val="41"/>
+              </w:numPr>
+              <w:ind w:right="-864"/>
+              <w:rPr>
+                <w:rFonts w:asciiTheme="minorHAnsi" w:eastAsiaTheme="minorHAnsi" w:hAnsiTheme="minorHAnsi" w:cstheme="minorBidi"/>
+              </w:rPr>
+            </w:pPr>
+            <w:r>
+              <w:rPr>
+                <w:rFonts w:asciiTheme="minorHAnsi" w:eastAsiaTheme="minorHAnsi" w:hAnsiTheme="minorHAnsi" w:cstheme="minorBidi"/>
+              </w:rPr>
               <w:t>System displays success message</w:t>
             </w:r>
           </w:p>
@@ -17636,7 +17759,6 @@
                 <w:sz w:val="28"/>
                 <w:szCs w:val="28"/>
               </w:rPr>
-              <w:lastRenderedPageBreak/>
               <w:t>If account information already stored in the system:</w:t>
             </w:r>
           </w:p>
@@ -17717,7 +17839,6 @@
                 <w:sz w:val="32"/>
                 <w:szCs w:val="32"/>
               </w:rPr>
-              <w:lastRenderedPageBreak/>
               <w:t>Exception</w:t>
             </w:r>
           </w:p>
@@ -18398,7 +18519,6 @@
                 <w:sz w:val="28"/>
                 <w:szCs w:val="28"/>
               </w:rPr>
-              <w:lastRenderedPageBreak/>
               <w:t xml:space="preserve">Delete account information from pending accounts </w:t>
             </w:r>
           </w:p>
@@ -18453,7 +18573,6 @@
                 <w:sz w:val="32"/>
                 <w:szCs w:val="32"/>
               </w:rPr>
-              <w:lastRenderedPageBreak/>
               <w:t>Alternative</w:t>
             </w:r>
           </w:p>
@@ -18617,6 +18736,7 @@
                 <w:sz w:val="32"/>
                 <w:szCs w:val="32"/>
               </w:rPr>
+              <w:lastRenderedPageBreak/>
               <w:t>Pre-condition</w:t>
             </w:r>
           </w:p>
@@ -18753,7 +18873,6 @@
         <w:docPartUnique/>
       </w:docPartObj>
     </w:sdtPr>
-    <w:sdtEndPr/>
     <w:sdtContent>
       <w:p>
         <w:pPr>
@@ -18773,7 +18892,7 @@
           <w:rPr>
             <w:noProof/>
           </w:rPr>
-          <w:t>23</w:t>
+          <w:t>8</w:t>
         </w:r>
         <w:r>
           <w:rPr>
@@ -19566,6 +19685,119 @@
     </w:lvl>
   </w:abstractNum>
   <w:abstractNum w:abstractNumId="8" w15:restartNumberingAfterBreak="0">
+    <w:nsid w:val="14385221"/>
+    <w:multiLevelType w:val="hybridMultilevel"/>
+    <w:tmpl w:val="E1806E72"/>
+    <w:lvl w:ilvl="0" w:tplc="04090001">
+      <w:start w:val="1"/>
+      <w:numFmt w:val="bullet"/>
+      <w:lvlText w:val=""/>
+      <w:lvlJc w:val="left"/>
+      <w:pPr>
+        <w:ind w:left="1515" w:hanging="360"/>
+      </w:pPr>
+      <w:rPr>
+        <w:rFonts w:ascii="Symbol" w:hAnsi="Symbol" w:hint="default"/>
+      </w:rPr>
+    </w:lvl>
+    <w:lvl w:ilvl="1" w:tplc="04090003" w:tentative="1">
+      <w:start w:val="1"/>
+      <w:numFmt w:val="bullet"/>
+      <w:lvlText w:val="o"/>
+      <w:lvlJc w:val="left"/>
+      <w:pPr>
+        <w:ind w:left="2235" w:hanging="360"/>
+      </w:pPr>
+      <w:rPr>
+        <w:rFonts w:ascii="Courier New" w:hAnsi="Courier New" w:cs="Courier New" w:hint="default"/>
+      </w:rPr>
+    </w:lvl>
+    <w:lvl w:ilvl="2" w:tplc="04090005" w:tentative="1">
+      <w:start w:val="1"/>
+      <w:numFmt w:val="bullet"/>
+      <w:lvlText w:val=""/>
+      <w:lvlJc w:val="left"/>
+      <w:pPr>
+        <w:ind w:left="2955" w:hanging="360"/>
+      </w:pPr>
+      <w:rPr>
+        <w:rFonts w:ascii="Wingdings" w:hAnsi="Wingdings" w:hint="default"/>
+      </w:rPr>
+    </w:lvl>
+    <w:lvl w:ilvl="3" w:tplc="04090001" w:tentative="1">
+      <w:start w:val="1"/>
+      <w:numFmt w:val="bullet"/>
+      <w:lvlText w:val=""/>
+      <w:lvlJc w:val="left"/>
+      <w:pPr>
+        <w:ind w:left="3675" w:hanging="360"/>
+      </w:pPr>
+      <w:rPr>
+        <w:rFonts w:ascii="Symbol" w:hAnsi="Symbol" w:hint="default"/>
+      </w:rPr>
+    </w:lvl>
+    <w:lvl w:ilvl="4" w:tplc="04090003" w:tentative="1">
+      <w:start w:val="1"/>
+      <w:numFmt w:val="bullet"/>
+      <w:lvlText w:val="o"/>
+      <w:lvlJc w:val="left"/>
+      <w:pPr>
+        <w:ind w:left="4395" w:hanging="360"/>
+      </w:pPr>
+      <w:rPr>
+        <w:rFonts w:ascii="Courier New" w:hAnsi="Courier New" w:cs="Courier New" w:hint="default"/>
+      </w:rPr>
+    </w:lvl>
+    <w:lvl w:ilvl="5" w:tplc="04090005" w:tentative="1">
+      <w:start w:val="1"/>
+      <w:numFmt w:val="bullet"/>
+      <w:lvlText w:val=""/>
+      <w:lvlJc w:val="left"/>
+      <w:pPr>
+        <w:ind w:left="5115" w:hanging="360"/>
+      </w:pPr>
+      <w:rPr>
+        <w:rFonts w:ascii="Wingdings" w:hAnsi="Wingdings" w:hint="default"/>
+      </w:rPr>
+    </w:lvl>
+    <w:lvl w:ilvl="6" w:tplc="04090001" w:tentative="1">
+      <w:start w:val="1"/>
+      <w:numFmt w:val="bullet"/>
+      <w:lvlText w:val=""/>
+      <w:lvlJc w:val="left"/>
+      <w:pPr>
+        <w:ind w:left="5835" w:hanging="360"/>
+      </w:pPr>
+      <w:rPr>
+        <w:rFonts w:ascii="Symbol" w:hAnsi="Symbol" w:hint="default"/>
+      </w:rPr>
+    </w:lvl>
+    <w:lvl w:ilvl="7" w:tplc="04090003" w:tentative="1">
+      <w:start w:val="1"/>
+      <w:numFmt w:val="bullet"/>
+      <w:lvlText w:val="o"/>
+      <w:lvlJc w:val="left"/>
+      <w:pPr>
+        <w:ind w:left="6555" w:hanging="360"/>
+      </w:pPr>
+      <w:rPr>
+        <w:rFonts w:ascii="Courier New" w:hAnsi="Courier New" w:cs="Courier New" w:hint="default"/>
+      </w:rPr>
+    </w:lvl>
+    <w:lvl w:ilvl="8" w:tplc="04090005" w:tentative="1">
+      <w:start w:val="1"/>
+      <w:numFmt w:val="bullet"/>
+      <w:lvlText w:val=""/>
+      <w:lvlJc w:val="left"/>
+      <w:pPr>
+        <w:ind w:left="7275" w:hanging="360"/>
+      </w:pPr>
+      <w:rPr>
+        <w:rFonts w:ascii="Wingdings" w:hAnsi="Wingdings" w:hint="default"/>
+      </w:rPr>
+    </w:lvl>
+  </w:abstractNum>
+  <w:abstractNum w:abstractNumId="9" w15:restartNumberingAfterBreak="0">
     <w:nsid w:val="170013FE"/>
     <w:multiLevelType w:val="hybridMultilevel"/>
     <w:tmpl w:val="5D76D0EC"/>
@@ -19651,7 +19883,7 @@
       </w:pPr>
     </w:lvl>
   </w:abstractNum>
-  <w:abstractNum w:abstractNumId="9" w15:restartNumberingAfterBreak="0">
+  <w:abstractNum w:abstractNumId="10" w15:restartNumberingAfterBreak="0">
     <w:nsid w:val="17D32CC8"/>
     <w:multiLevelType w:val="hybridMultilevel"/>
     <w:tmpl w:val="46140008"/>
@@ -19737,7 +19969,7 @@
       </w:pPr>
     </w:lvl>
   </w:abstractNum>
-  <w:abstractNum w:abstractNumId="10" w15:restartNumberingAfterBreak="0">
+  <w:abstractNum w:abstractNumId="11" w15:restartNumberingAfterBreak="0">
     <w:nsid w:val="1C837623"/>
     <w:multiLevelType w:val="hybridMultilevel"/>
     <w:tmpl w:val="E076BBBA"/>
@@ -19850,7 +20082,7 @@
       </w:rPr>
     </w:lvl>
   </w:abstractNum>
-  <w:abstractNum w:abstractNumId="11" w15:restartNumberingAfterBreak="0">
+  <w:abstractNum w:abstractNumId="12" w15:restartNumberingAfterBreak="0">
     <w:nsid w:val="200B0B25"/>
     <w:multiLevelType w:val="hybridMultilevel"/>
     <w:tmpl w:val="2B1C51B8"/>
@@ -19936,7 +20168,7 @@
       </w:pPr>
     </w:lvl>
   </w:abstractNum>
-  <w:abstractNum w:abstractNumId="12" w15:restartNumberingAfterBreak="0">
+  <w:abstractNum w:abstractNumId="13" w15:restartNumberingAfterBreak="0">
     <w:nsid w:val="2138148E"/>
     <w:multiLevelType w:val="hybridMultilevel"/>
     <w:tmpl w:val="FF5873DE"/>
@@ -20049,7 +20281,7 @@
       </w:rPr>
     </w:lvl>
   </w:abstractNum>
-  <w:abstractNum w:abstractNumId="13" w15:restartNumberingAfterBreak="0">
+  <w:abstractNum w:abstractNumId="14" w15:restartNumberingAfterBreak="0">
     <w:nsid w:val="248253E6"/>
     <w:multiLevelType w:val="hybridMultilevel"/>
     <w:tmpl w:val="E08ACE30"/>
@@ -20162,7 +20394,7 @@
       </w:rPr>
     </w:lvl>
   </w:abstractNum>
-  <w:abstractNum w:abstractNumId="14" w15:restartNumberingAfterBreak="0">
+  <w:abstractNum w:abstractNumId="15" w15:restartNumberingAfterBreak="0">
     <w:nsid w:val="269B4F89"/>
     <w:multiLevelType w:val="hybridMultilevel"/>
     <w:tmpl w:val="F24A8CB6"/>
@@ -20248,7 +20480,7 @@
       </w:pPr>
     </w:lvl>
   </w:abstractNum>
-  <w:abstractNum w:abstractNumId="15" w15:restartNumberingAfterBreak="0">
+  <w:abstractNum w:abstractNumId="16" w15:restartNumberingAfterBreak="0">
     <w:nsid w:val="2A293416"/>
     <w:multiLevelType w:val="hybridMultilevel"/>
     <w:tmpl w:val="DDFA423C"/>
@@ -20363,7 +20595,7 @@
       </w:rPr>
     </w:lvl>
   </w:abstractNum>
-  <w:abstractNum w:abstractNumId="16" w15:restartNumberingAfterBreak="0">
+  <w:abstractNum w:abstractNumId="17" w15:restartNumberingAfterBreak="0">
     <w:nsid w:val="2B2575E9"/>
     <w:multiLevelType w:val="hybridMultilevel"/>
     <w:tmpl w:val="68B42EDC"/>
@@ -20449,7 +20681,7 @@
       </w:pPr>
     </w:lvl>
   </w:abstractNum>
-  <w:abstractNum w:abstractNumId="17" w15:restartNumberingAfterBreak="0">
+  <w:abstractNum w:abstractNumId="18" w15:restartNumberingAfterBreak="0">
     <w:nsid w:val="2EF52ACB"/>
     <w:multiLevelType w:val="hybridMultilevel"/>
     <w:tmpl w:val="4462E85E"/>
@@ -20564,7 +20796,7 @@
       </w:rPr>
     </w:lvl>
   </w:abstractNum>
-  <w:abstractNum w:abstractNumId="18" w15:restartNumberingAfterBreak="0">
+  <w:abstractNum w:abstractNumId="19" w15:restartNumberingAfterBreak="0">
     <w:nsid w:val="31D871FE"/>
     <w:multiLevelType w:val="hybridMultilevel"/>
     <w:tmpl w:val="DA6CE48C"/>
@@ -20677,7 +20909,7 @@
       </w:rPr>
     </w:lvl>
   </w:abstractNum>
-  <w:abstractNum w:abstractNumId="19" w15:restartNumberingAfterBreak="0">
+  <w:abstractNum w:abstractNumId="20" w15:restartNumberingAfterBreak="0">
     <w:nsid w:val="34DC0E93"/>
     <w:multiLevelType w:val="hybridMultilevel"/>
     <w:tmpl w:val="AE3CCB48"/>
@@ -20763,7 +20995,7 @@
       </w:pPr>
     </w:lvl>
   </w:abstractNum>
-  <w:abstractNum w:abstractNumId="20" w15:restartNumberingAfterBreak="0">
+  <w:abstractNum w:abstractNumId="21" w15:restartNumberingAfterBreak="0">
     <w:nsid w:val="36B90EBF"/>
     <w:multiLevelType w:val="hybridMultilevel"/>
     <w:tmpl w:val="D97C1590"/>
@@ -20853,7 +21085,7 @@
       </w:pPr>
     </w:lvl>
   </w:abstractNum>
-  <w:abstractNum w:abstractNumId="21" w15:restartNumberingAfterBreak="0">
+  <w:abstractNum w:abstractNumId="22" w15:restartNumberingAfterBreak="0">
     <w:nsid w:val="398E4AAE"/>
     <w:multiLevelType w:val="hybridMultilevel"/>
     <w:tmpl w:val="3CFE5FF2"/>
@@ -20968,7 +21200,7 @@
       </w:rPr>
     </w:lvl>
   </w:abstractNum>
-  <w:abstractNum w:abstractNumId="22" w15:restartNumberingAfterBreak="0">
+  <w:abstractNum w:abstractNumId="23" w15:restartNumberingAfterBreak="0">
     <w:nsid w:val="3BA02A43"/>
     <w:multiLevelType w:val="hybridMultilevel"/>
     <w:tmpl w:val="61C06B50"/>
@@ -21084,7 +21316,7 @@
       </w:rPr>
     </w:lvl>
   </w:abstractNum>
-  <w:abstractNum w:abstractNumId="23" w15:restartNumberingAfterBreak="0">
+  <w:abstractNum w:abstractNumId="24" w15:restartNumberingAfterBreak="0">
     <w:nsid w:val="3F0B4C7B"/>
     <w:multiLevelType w:val="hybridMultilevel"/>
     <w:tmpl w:val="6C823940"/>
@@ -21174,7 +21406,7 @@
       </w:pPr>
     </w:lvl>
   </w:abstractNum>
-  <w:abstractNum w:abstractNumId="24" w15:restartNumberingAfterBreak="0">
+  <w:abstractNum w:abstractNumId="25" w15:restartNumberingAfterBreak="0">
     <w:nsid w:val="3F12532A"/>
     <w:multiLevelType w:val="hybridMultilevel"/>
     <w:tmpl w:val="675825A2"/>
@@ -21289,7 +21521,7 @@
       </w:rPr>
     </w:lvl>
   </w:abstractNum>
-  <w:abstractNum w:abstractNumId="25" w15:restartNumberingAfterBreak="0">
+  <w:abstractNum w:abstractNumId="26" w15:restartNumberingAfterBreak="0">
     <w:nsid w:val="40110AF0"/>
     <w:multiLevelType w:val="hybridMultilevel"/>
     <w:tmpl w:val="12B4C3C4"/>
@@ -21375,7 +21607,7 @@
       </w:pPr>
     </w:lvl>
   </w:abstractNum>
-  <w:abstractNum w:abstractNumId="26" w15:restartNumberingAfterBreak="0">
+  <w:abstractNum w:abstractNumId="27" w15:restartNumberingAfterBreak="0">
     <w:nsid w:val="42D40BDA"/>
     <w:multiLevelType w:val="hybridMultilevel"/>
     <w:tmpl w:val="98428B10"/>
@@ -21488,7 +21720,7 @@
       </w:rPr>
     </w:lvl>
   </w:abstractNum>
-  <w:abstractNum w:abstractNumId="27" w15:restartNumberingAfterBreak="0">
+  <w:abstractNum w:abstractNumId="28" w15:restartNumberingAfterBreak="0">
     <w:nsid w:val="438E54BC"/>
     <w:multiLevelType w:val="hybridMultilevel"/>
     <w:tmpl w:val="139836B0"/>
@@ -21601,7 +21833,7 @@
       </w:rPr>
     </w:lvl>
   </w:abstractNum>
-  <w:abstractNum w:abstractNumId="28" w15:restartNumberingAfterBreak="0">
+  <w:abstractNum w:abstractNumId="29" w15:restartNumberingAfterBreak="0">
     <w:nsid w:val="44832995"/>
     <w:multiLevelType w:val="hybridMultilevel"/>
     <w:tmpl w:val="9F32BB56"/>
@@ -21687,7 +21919,7 @@
       </w:pPr>
     </w:lvl>
   </w:abstractNum>
-  <w:abstractNum w:abstractNumId="29" w15:restartNumberingAfterBreak="0">
+  <w:abstractNum w:abstractNumId="30" w15:restartNumberingAfterBreak="0">
     <w:nsid w:val="44843805"/>
     <w:multiLevelType w:val="hybridMultilevel"/>
     <w:tmpl w:val="8BFCB354"/>
@@ -21800,7 +22032,7 @@
       </w:rPr>
     </w:lvl>
   </w:abstractNum>
-  <w:abstractNum w:abstractNumId="30" w15:restartNumberingAfterBreak="0">
+  <w:abstractNum w:abstractNumId="31" w15:restartNumberingAfterBreak="0">
     <w:nsid w:val="47A95571"/>
     <w:multiLevelType w:val="hybridMultilevel"/>
     <w:tmpl w:val="593E0A18"/>
@@ -21890,7 +22122,7 @@
       </w:pPr>
     </w:lvl>
   </w:abstractNum>
-  <w:abstractNum w:abstractNumId="31" w15:restartNumberingAfterBreak="0">
+  <w:abstractNum w:abstractNumId="32" w15:restartNumberingAfterBreak="0">
     <w:nsid w:val="49F03AFE"/>
     <w:multiLevelType w:val="hybridMultilevel"/>
     <w:tmpl w:val="C1E89BB0"/>
@@ -22003,7 +22235,7 @@
       </w:rPr>
     </w:lvl>
   </w:abstractNum>
-  <w:abstractNum w:abstractNumId="32" w15:restartNumberingAfterBreak="0">
+  <w:abstractNum w:abstractNumId="33" w15:restartNumberingAfterBreak="0">
     <w:nsid w:val="4A073151"/>
     <w:multiLevelType w:val="hybridMultilevel"/>
     <w:tmpl w:val="433A7572"/>
@@ -22116,7 +22348,7 @@
       </w:rPr>
     </w:lvl>
   </w:abstractNum>
-  <w:abstractNum w:abstractNumId="33" w15:restartNumberingAfterBreak="0">
+  <w:abstractNum w:abstractNumId="34" w15:restartNumberingAfterBreak="0">
     <w:nsid w:val="4C7C7852"/>
     <w:multiLevelType w:val="hybridMultilevel"/>
     <w:tmpl w:val="794CE4F0"/>
@@ -22202,7 +22434,7 @@
       </w:pPr>
     </w:lvl>
   </w:abstractNum>
-  <w:abstractNum w:abstractNumId="34" w15:restartNumberingAfterBreak="0">
+  <w:abstractNum w:abstractNumId="35" w15:restartNumberingAfterBreak="0">
     <w:nsid w:val="52D45104"/>
     <w:multiLevelType w:val="hybridMultilevel"/>
     <w:tmpl w:val="089479A6"/>
@@ -22291,7 +22523,7 @@
       </w:pPr>
     </w:lvl>
   </w:abstractNum>
-  <w:abstractNum w:abstractNumId="35" w15:restartNumberingAfterBreak="0">
+  <w:abstractNum w:abstractNumId="36" w15:restartNumberingAfterBreak="0">
     <w:nsid w:val="547A135B"/>
     <w:multiLevelType w:val="hybridMultilevel"/>
     <w:tmpl w:val="5A780388"/>
@@ -22404,7 +22636,7 @@
       </w:rPr>
     </w:lvl>
   </w:abstractNum>
-  <w:abstractNum w:abstractNumId="36" w15:restartNumberingAfterBreak="0">
+  <w:abstractNum w:abstractNumId="37" w15:restartNumberingAfterBreak="0">
     <w:nsid w:val="5BBF08A8"/>
     <w:multiLevelType w:val="hybridMultilevel"/>
     <w:tmpl w:val="8F3EB0A8"/>
@@ -22517,7 +22749,7 @@
       </w:rPr>
     </w:lvl>
   </w:abstractNum>
-  <w:abstractNum w:abstractNumId="37" w15:restartNumberingAfterBreak="0">
+  <w:abstractNum w:abstractNumId="38" w15:restartNumberingAfterBreak="0">
     <w:nsid w:val="5C044ECC"/>
     <w:multiLevelType w:val="hybridMultilevel"/>
     <w:tmpl w:val="C1265362"/>
@@ -22632,7 +22864,7 @@
       </w:rPr>
     </w:lvl>
   </w:abstractNum>
-  <w:abstractNum w:abstractNumId="38" w15:restartNumberingAfterBreak="0">
+  <w:abstractNum w:abstractNumId="39" w15:restartNumberingAfterBreak="0">
     <w:nsid w:val="5F4D4821"/>
     <w:multiLevelType w:val="hybridMultilevel"/>
     <w:tmpl w:val="DA9C28BC"/>
@@ -22718,7 +22950,7 @@
       </w:pPr>
     </w:lvl>
   </w:abstractNum>
-  <w:abstractNum w:abstractNumId="39" w15:restartNumberingAfterBreak="0">
+  <w:abstractNum w:abstractNumId="40" w15:restartNumberingAfterBreak="0">
     <w:nsid w:val="5F5D2E7C"/>
     <w:multiLevelType w:val="hybridMultilevel"/>
     <w:tmpl w:val="68B42EDC"/>
@@ -22804,7 +23036,7 @@
       </w:pPr>
     </w:lvl>
   </w:abstractNum>
-  <w:abstractNum w:abstractNumId="40" w15:restartNumberingAfterBreak="0">
+  <w:abstractNum w:abstractNumId="41" w15:restartNumberingAfterBreak="0">
     <w:nsid w:val="601B241E"/>
     <w:multiLevelType w:val="hybridMultilevel"/>
     <w:tmpl w:val="DE6EC89C"/>
@@ -22890,7 +23122,7 @@
       </w:pPr>
     </w:lvl>
   </w:abstractNum>
-  <w:abstractNum w:abstractNumId="41" w15:restartNumberingAfterBreak="0">
+  <w:abstractNum w:abstractNumId="42" w15:restartNumberingAfterBreak="0">
     <w:nsid w:val="62756019"/>
     <w:multiLevelType w:val="hybridMultilevel"/>
     <w:tmpl w:val="59D6BF64"/>
@@ -22976,7 +23208,7 @@
       </w:pPr>
     </w:lvl>
   </w:abstractNum>
-  <w:abstractNum w:abstractNumId="42" w15:restartNumberingAfterBreak="0">
+  <w:abstractNum w:abstractNumId="43" w15:restartNumberingAfterBreak="0">
     <w:nsid w:val="6E14396D"/>
     <w:multiLevelType w:val="hybridMultilevel"/>
     <w:tmpl w:val="73CCB1EE"/>
@@ -23062,7 +23294,7 @@
       </w:pPr>
     </w:lvl>
   </w:abstractNum>
-  <w:abstractNum w:abstractNumId="43" w15:restartNumberingAfterBreak="0">
+  <w:abstractNum w:abstractNumId="44" w15:restartNumberingAfterBreak="0">
     <w:nsid w:val="743F785C"/>
     <w:multiLevelType w:val="hybridMultilevel"/>
     <w:tmpl w:val="E24AED32"/>
@@ -23151,7 +23383,7 @@
       </w:pPr>
     </w:lvl>
   </w:abstractNum>
-  <w:abstractNum w:abstractNumId="44" w15:restartNumberingAfterBreak="0">
+  <w:abstractNum w:abstractNumId="45" w15:restartNumberingAfterBreak="0">
     <w:nsid w:val="75DF49F6"/>
     <w:multiLevelType w:val="hybridMultilevel"/>
     <w:tmpl w:val="81203D68"/>
@@ -23237,7 +23469,7 @@
       </w:pPr>
     </w:lvl>
   </w:abstractNum>
-  <w:abstractNum w:abstractNumId="45" w15:restartNumberingAfterBreak="0">
+  <w:abstractNum w:abstractNumId="46" w15:restartNumberingAfterBreak="0">
     <w:nsid w:val="7889748D"/>
     <w:multiLevelType w:val="hybridMultilevel"/>
     <w:tmpl w:val="11009ED8"/>
@@ -23323,7 +23555,7 @@
       </w:pPr>
     </w:lvl>
   </w:abstractNum>
-  <w:abstractNum w:abstractNumId="46" w15:restartNumberingAfterBreak="0">
+  <w:abstractNum w:abstractNumId="47" w15:restartNumberingAfterBreak="0">
     <w:nsid w:val="791566AB"/>
     <w:multiLevelType w:val="hybridMultilevel"/>
     <w:tmpl w:val="D52237DC"/>
@@ -23438,7 +23670,7 @@
       </w:rPr>
     </w:lvl>
   </w:abstractNum>
-  <w:abstractNum w:abstractNumId="47" w15:restartNumberingAfterBreak="0">
+  <w:abstractNum w:abstractNumId="48" w15:restartNumberingAfterBreak="0">
     <w:nsid w:val="797C6FAF"/>
     <w:multiLevelType w:val="hybridMultilevel"/>
     <w:tmpl w:val="84D8EF04"/>
@@ -23529,149 +23761,268 @@
       </w:pPr>
     </w:lvl>
   </w:abstractNum>
+  <w:abstractNum w:abstractNumId="49" w15:restartNumberingAfterBreak="0">
+    <w:nsid w:val="7A8174E1"/>
+    <w:multiLevelType w:val="hybridMultilevel"/>
+    <w:tmpl w:val="4430537A"/>
+    <w:lvl w:ilvl="0" w:tplc="04090001">
+      <w:start w:val="1"/>
+      <w:numFmt w:val="bullet"/>
+      <w:lvlText w:val=""/>
+      <w:lvlJc w:val="left"/>
+      <w:pPr>
+        <w:ind w:left="1800" w:hanging="360"/>
+      </w:pPr>
+      <w:rPr>
+        <w:rFonts w:ascii="Symbol" w:hAnsi="Symbol" w:hint="default"/>
+      </w:rPr>
+    </w:lvl>
+    <w:lvl w:ilvl="1" w:tplc="04090003" w:tentative="1">
+      <w:start w:val="1"/>
+      <w:numFmt w:val="bullet"/>
+      <w:lvlText w:val="o"/>
+      <w:lvlJc w:val="left"/>
+      <w:pPr>
+        <w:ind w:left="2520" w:hanging="360"/>
+      </w:pPr>
+      <w:rPr>
+        <w:rFonts w:ascii="Courier New" w:hAnsi="Courier New" w:cs="Courier New" w:hint="default"/>
+      </w:rPr>
+    </w:lvl>
+    <w:lvl w:ilvl="2" w:tplc="04090005" w:tentative="1">
+      <w:start w:val="1"/>
+      <w:numFmt w:val="bullet"/>
+      <w:lvlText w:val=""/>
+      <w:lvlJc w:val="left"/>
+      <w:pPr>
+        <w:ind w:left="3240" w:hanging="360"/>
+      </w:pPr>
+      <w:rPr>
+        <w:rFonts w:ascii="Wingdings" w:hAnsi="Wingdings" w:hint="default"/>
+      </w:rPr>
+    </w:lvl>
+    <w:lvl w:ilvl="3" w:tplc="04090001" w:tentative="1">
+      <w:start w:val="1"/>
+      <w:numFmt w:val="bullet"/>
+      <w:lvlText w:val=""/>
+      <w:lvlJc w:val="left"/>
+      <w:pPr>
+        <w:ind w:left="3960" w:hanging="360"/>
+      </w:pPr>
+      <w:rPr>
+        <w:rFonts w:ascii="Symbol" w:hAnsi="Symbol" w:hint="default"/>
+      </w:rPr>
+    </w:lvl>
+    <w:lvl w:ilvl="4" w:tplc="04090003" w:tentative="1">
+      <w:start w:val="1"/>
+      <w:numFmt w:val="bullet"/>
+      <w:lvlText w:val="o"/>
+      <w:lvlJc w:val="left"/>
+      <w:pPr>
+        <w:ind w:left="4680" w:hanging="360"/>
+      </w:pPr>
+      <w:rPr>
+        <w:rFonts w:ascii="Courier New" w:hAnsi="Courier New" w:cs="Courier New" w:hint="default"/>
+      </w:rPr>
+    </w:lvl>
+    <w:lvl w:ilvl="5" w:tplc="04090005" w:tentative="1">
+      <w:start w:val="1"/>
+      <w:numFmt w:val="bullet"/>
+      <w:lvlText w:val=""/>
+      <w:lvlJc w:val="left"/>
+      <w:pPr>
+        <w:ind w:left="5400" w:hanging="360"/>
+      </w:pPr>
+      <w:rPr>
+        <w:rFonts w:ascii="Wingdings" w:hAnsi="Wingdings" w:hint="default"/>
+      </w:rPr>
+    </w:lvl>
+    <w:lvl w:ilvl="6" w:tplc="04090001" w:tentative="1">
+      <w:start w:val="1"/>
+      <w:numFmt w:val="bullet"/>
+      <w:lvlText w:val=""/>
+      <w:lvlJc w:val="left"/>
+      <w:pPr>
+        <w:ind w:left="6120" w:hanging="360"/>
+      </w:pPr>
+      <w:rPr>
+        <w:rFonts w:ascii="Symbol" w:hAnsi="Symbol" w:hint="default"/>
+      </w:rPr>
+    </w:lvl>
+    <w:lvl w:ilvl="7" w:tplc="04090003" w:tentative="1">
+      <w:start w:val="1"/>
+      <w:numFmt w:val="bullet"/>
+      <w:lvlText w:val="o"/>
+      <w:lvlJc w:val="left"/>
+      <w:pPr>
+        <w:ind w:left="6840" w:hanging="360"/>
+      </w:pPr>
+      <w:rPr>
+        <w:rFonts w:ascii="Courier New" w:hAnsi="Courier New" w:cs="Courier New" w:hint="default"/>
+      </w:rPr>
+    </w:lvl>
+    <w:lvl w:ilvl="8" w:tplc="04090005" w:tentative="1">
+      <w:start w:val="1"/>
+      <w:numFmt w:val="bullet"/>
+      <w:lvlText w:val=""/>
+      <w:lvlJc w:val="left"/>
+      <w:pPr>
+        <w:ind w:left="7560" w:hanging="360"/>
+      </w:pPr>
+      <w:rPr>
+        <w:rFonts w:ascii="Wingdings" w:hAnsi="Wingdings" w:hint="default"/>
+      </w:rPr>
+    </w:lvl>
+  </w:abstractNum>
   <w:num w:numId="1">
-    <w:abstractNumId w:val="13"/>
+    <w:abstractNumId w:val="14"/>
   </w:num>
   <w:num w:numId="2">
-    <w:abstractNumId w:val="31"/>
+    <w:abstractNumId w:val="32"/>
   </w:num>
   <w:num w:numId="3">
     <w:abstractNumId w:val="4"/>
   </w:num>
   <w:num w:numId="4">
-    <w:abstractNumId w:val="34"/>
+    <w:abstractNumId w:val="35"/>
   </w:num>
   <w:num w:numId="5">
-    <w:abstractNumId w:val="17"/>
+    <w:abstractNumId w:val="18"/>
   </w:num>
   <w:num w:numId="6">
     <w:abstractNumId w:val="6"/>
   </w:num>
   <w:num w:numId="7">
-    <w:abstractNumId w:val="40"/>
+    <w:abstractNumId w:val="41"/>
   </w:num>
   <w:num w:numId="8">
-    <w:abstractNumId w:val="30"/>
+    <w:abstractNumId w:val="31"/>
   </w:num>
   <w:num w:numId="9">
-    <w:abstractNumId w:val="11"/>
+    <w:abstractNumId w:val="12"/>
   </w:num>
   <w:num w:numId="10">
-    <w:abstractNumId w:val="28"/>
+    <w:abstractNumId w:val="29"/>
   </w:num>
   <w:num w:numId="11">
-    <w:abstractNumId w:val="8"/>
+    <w:abstractNumId w:val="9"/>
   </w:num>
   <w:num w:numId="12">
-    <w:abstractNumId w:val="43"/>
+    <w:abstractNumId w:val="44"/>
   </w:num>
   <w:num w:numId="13">
     <w:abstractNumId w:val="5"/>
   </w:num>
   <w:num w:numId="14">
-    <w:abstractNumId w:val="41"/>
+    <w:abstractNumId w:val="42"/>
   </w:num>
   <w:num w:numId="15">
-    <w:abstractNumId w:val="23"/>
+    <w:abstractNumId w:val="24"/>
   </w:num>
   <w:num w:numId="16">
-    <w:abstractNumId w:val="18"/>
+    <w:abstractNumId w:val="19"/>
   </w:num>
   <w:num w:numId="17">
-    <w:abstractNumId w:val="45"/>
+    <w:abstractNumId w:val="46"/>
   </w:num>
   <w:num w:numId="18">
-    <w:abstractNumId w:val="14"/>
+    <w:abstractNumId w:val="15"/>
   </w:num>
   <w:num w:numId="19">
     <w:abstractNumId w:val="2"/>
   </w:num>
   <w:num w:numId="20">
-    <w:abstractNumId w:val="16"/>
+    <w:abstractNumId w:val="17"/>
   </w:num>
   <w:num w:numId="21">
+    <w:abstractNumId w:val="27"/>
+  </w:num>
+  <w:num w:numId="22">
     <w:abstractNumId w:val="26"/>
   </w:num>
-  <w:num w:numId="22">
-    <w:abstractNumId w:val="25"/>
+  <w:num w:numId="23">
+    <w:abstractNumId w:val="48"/>
   </w:num>
-  <w:num w:numId="23">
+  <w:num w:numId="24">
     <w:abstractNumId w:val="47"/>
   </w:num>
-  <w:num w:numId="24">
-    <w:abstractNumId w:val="46"/>
-  </w:num>
   <w:num w:numId="25">
-    <w:abstractNumId w:val="21"/>
+    <w:abstractNumId w:val="22"/>
   </w:num>
   <w:num w:numId="26">
-    <w:abstractNumId w:val="15"/>
+    <w:abstractNumId w:val="16"/>
   </w:num>
   <w:num w:numId="27">
     <w:abstractNumId w:val="1"/>
   </w:num>
   <w:num w:numId="28">
-    <w:abstractNumId w:val="24"/>
+    <w:abstractNumId w:val="25"/>
   </w:num>
   <w:num w:numId="29">
-    <w:abstractNumId w:val="37"/>
+    <w:abstractNumId w:val="38"/>
   </w:num>
   <w:num w:numId="30">
     <w:abstractNumId w:val="3"/>
   </w:num>
   <w:num w:numId="31">
-    <w:abstractNumId w:val="20"/>
+    <w:abstractNumId w:val="21"/>
   </w:num>
   <w:num w:numId="32">
-    <w:abstractNumId w:val="33"/>
+    <w:abstractNumId w:val="34"/>
   </w:num>
   <w:num w:numId="33">
-    <w:abstractNumId w:val="22"/>
+    <w:abstractNumId w:val="23"/>
   </w:num>
   <w:num w:numId="34">
-    <w:abstractNumId w:val="12"/>
+    <w:abstractNumId w:val="13"/>
   </w:num>
   <w:num w:numId="35">
-    <w:abstractNumId w:val="9"/>
+    <w:abstractNumId w:val="10"/>
   </w:num>
   <w:num w:numId="36">
     <w:abstractNumId w:val="7"/>
   </w:num>
   <w:num w:numId="37">
-    <w:abstractNumId w:val="38"/>
+    <w:abstractNumId w:val="39"/>
   </w:num>
   <w:num w:numId="38">
-    <w:abstractNumId w:val="36"/>
+    <w:abstractNumId w:val="37"/>
   </w:num>
   <w:num w:numId="39">
-    <w:abstractNumId w:val="10"/>
+    <w:abstractNumId w:val="11"/>
   </w:num>
   <w:num w:numId="40">
-    <w:abstractNumId w:val="39"/>
+    <w:abstractNumId w:val="40"/>
   </w:num>
   <w:num w:numId="41">
     <w:abstractNumId w:val="0"/>
   </w:num>
   <w:num w:numId="42">
-    <w:abstractNumId w:val="19"/>
+    <w:abstractNumId w:val="20"/>
   </w:num>
   <w:num w:numId="43">
-    <w:abstractNumId w:val="42"/>
+    <w:abstractNumId w:val="43"/>
   </w:num>
   <w:num w:numId="44">
-    <w:abstractNumId w:val="44"/>
+    <w:abstractNumId w:val="45"/>
   </w:num>
   <w:num w:numId="45">
-    <w:abstractNumId w:val="29"/>
+    <w:abstractNumId w:val="30"/>
   </w:num>
   <w:num w:numId="46">
-    <w:abstractNumId w:val="32"/>
+    <w:abstractNumId w:val="33"/>
   </w:num>
   <w:num w:numId="47">
-    <w:abstractNumId w:val="27"/>
+    <w:abstractNumId w:val="28"/>
   </w:num>
   <w:num w:numId="48">
-    <w:abstractNumId w:val="35"/>
+    <w:abstractNumId w:val="36"/>
+  </w:num>
+  <w:num w:numId="49">
+    <w:abstractNumId w:val="49"/>
+  </w:num>
+  <w:num w:numId="50">
+    <w:abstractNumId w:val="8"/>
   </w:num>
   <w:numIdMacAtCleanup w:val="44"/>
 </w:numbering>
@@ -24507,7 +24858,7 @@
 </file>
 
 <file path=customXml/itemProps1.xml><?xml version="1.0" encoding="utf-8"?>
-<ds:datastoreItem xmlns:ds="http://schemas.openxmlformats.org/officeDocument/2006/customXml" ds:itemID="{53756771-DB79-4DFC-A720-B2DE5C37057D}">
+<ds:datastoreItem xmlns:ds="http://schemas.openxmlformats.org/officeDocument/2006/customXml" ds:itemID="{75E1BB13-700D-4505-B39F-827EEC72928A}">
   <ds:schemaRefs>
     <ds:schemaRef ds:uri="http://schemas.openxmlformats.org/officeDocument/2006/bibliography"/>
   </ds:schemaRefs>

</xml_diff>